<commit_message>
adição de duas fontes bibliográficas e teste de bibliografia com Mendeley
</commit_message>
<xml_diff>
--- a/Artigo.docx
+++ b/Artigo.docx
@@ -1,6 +1,6 @@
 
 <file path=word/document.xml><?xml version="1.0" encoding="utf-8"?>
-<w:document xmlns:wpc="http://schemas.microsoft.com/office/word/2010/wordprocessingCanvas" xmlns:cx="http://schemas.microsoft.com/office/drawing/2014/chartex" xmlns:cx1="http://schemas.microsoft.com/office/drawing/2015/9/8/chartex" xmlns:cx2="http://schemas.microsoft.com/office/drawing/2015/10/21/chartex" xmlns:cx3="http://schemas.microsoft.com/office/drawing/2016/5/9/chartex" xmlns:cx4="http://schemas.microsoft.com/office/drawing/2016/5/10/chartex" xmlns:cx5="http://schemas.microsoft.com/office/drawing/2016/5/11/chartex" xmlns:cx6="http://schemas.microsoft.com/office/drawing/2016/5/12/chartex" xmlns:cx7="http://schemas.microsoft.com/office/drawing/2016/5/13/chartex" xmlns:cx8="http://schemas.microsoft.com/office/drawing/2016/5/14/chartex" xmlns:mc="http://schemas.openxmlformats.org/markup-compatibility/2006" xmlns:aink="http://schemas.microsoft.com/office/drawing/2016/ink" xmlns:am3d="http://schemas.microsoft.com/office/drawing/2017/model3d" xmlns:o="urn:schemas-microsoft-com:office:office" xmlns:r="http://schemas.openxmlformats.org/officeDocument/2006/relationships" xmlns:m="http://schemas.openxmlformats.org/officeDocument/2006/math" xmlns:v="urn:schemas-microsoft-com:vml" xmlns:wp14="http://schemas.microsoft.com/office/word/2010/wordprocessingDrawing" xmlns:wp="http://schemas.openxmlformats.org/drawingml/2006/wordprocessingDrawing" xmlns:w10="urn:schemas-microsoft-com:office:word" xmlns:w="http://schemas.openxmlformats.org/wordprocessingml/2006/main" xmlns:w14="http://schemas.microsoft.com/office/word/2010/wordml" xmlns:w15="http://schemas.microsoft.com/office/word/2012/wordml" xmlns:w16cex="http://schemas.microsoft.com/office/word/2018/wordml/cex" xmlns:w16cid="http://schemas.microsoft.com/office/word/2016/wordml/cid" xmlns:w16="http://schemas.microsoft.com/office/word/2018/wordml" xmlns:w16sdtdh="http://schemas.microsoft.com/office/word/2020/wordml/sdtdatahash" xmlns:w16se="http://schemas.microsoft.com/office/word/2015/wordml/symex" xmlns:wpg="http://schemas.microsoft.com/office/word/2010/wordprocessingGroup" xmlns:wpi="http://schemas.microsoft.com/office/word/2010/wordprocessingInk" xmlns:wne="http://schemas.microsoft.com/office/word/2006/wordml" xmlns:wps="http://schemas.microsoft.com/office/word/2010/wordprocessingShape" mc:Ignorable="w14 w15 w16se w16cid w16 w16cex w16sdtdh wp14">
+<w:document xmlns:wpc="http://schemas.microsoft.com/office/word/2010/wordprocessingCanvas" xmlns:cx="http://schemas.microsoft.com/office/drawing/2014/chartex" xmlns:cx1="http://schemas.microsoft.com/office/drawing/2015/9/8/chartex" xmlns:cx2="http://schemas.microsoft.com/office/drawing/2015/10/21/chartex" xmlns:cx3="http://schemas.microsoft.com/office/drawing/2016/5/9/chartex" xmlns:cx4="http://schemas.microsoft.com/office/drawing/2016/5/10/chartex" xmlns:cx5="http://schemas.microsoft.com/office/drawing/2016/5/11/chartex" xmlns:cx6="http://schemas.microsoft.com/office/drawing/2016/5/12/chartex" xmlns:cx7="http://schemas.microsoft.com/office/drawing/2016/5/13/chartex" xmlns:cx8="http://schemas.microsoft.com/office/drawing/2016/5/14/chartex" xmlns:mc="http://schemas.openxmlformats.org/markup-compatibility/2006" xmlns:aink="http://schemas.microsoft.com/office/drawing/2016/ink" xmlns:am3d="http://schemas.microsoft.com/office/drawing/2017/model3d" xmlns:o="urn:schemas-microsoft-com:office:office" xmlns:r="http://schemas.openxmlformats.org/officeDocument/2006/relationships" xmlns:m="http://schemas.openxmlformats.org/officeDocument/2006/math" xmlns:v="urn:schemas-microsoft-com:vml" xmlns:wp14="http://schemas.microsoft.com/office/word/2010/wordprocessingDrawing" xmlns:wp="http://schemas.openxmlformats.org/drawingml/2006/wordprocessingDrawing" xmlns:w10="urn:schemas-microsoft-com:office:word" xmlns:w="http://schemas.openxmlformats.org/wordprocessingml/2006/main" xmlns:w14="http://schemas.microsoft.com/office/word/2010/wordml" xmlns:w15="http://schemas.microsoft.com/office/word/2012/wordml" xmlns:w16cex="http://schemas.microsoft.com/office/word/2018/wordml/cex" xmlns:w16cid="http://schemas.microsoft.com/office/word/2016/wordml/cid" xmlns:w16="http://schemas.microsoft.com/office/word/2018/wordml" xmlns:w16se="http://schemas.microsoft.com/office/word/2015/wordml/symex" xmlns:wpg="http://schemas.microsoft.com/office/word/2010/wordprocessingGroup" xmlns:wpi="http://schemas.microsoft.com/office/word/2010/wordprocessingInk" xmlns:wne="http://schemas.microsoft.com/office/word/2006/wordml" xmlns:wps="http://schemas.microsoft.com/office/word/2010/wordprocessingShape" mc:Ignorable="w14 w15 w16se w16cid w16 w16cex wp14">
   <w:body>
     <w:p>
       <w:pPr>
@@ -39,6 +39,24 @@
       </w:r>
       <w:proofErr w:type="spellEnd"/>
       <w:r>
+        <w:fldChar w:fldCharType="begin" w:fldLock="1"/>
+      </w:r>
+      <w:r>
+        <w:instrText>ADDIN CSL_CITATION {"citationItems":[{"id":"ITEM-1","itemData":{"DOI":"10.1377/hlthaff.9.4.158","ISSN":"02782715","PMID":"2289752","author":[{"dropping-particle":"","family":"Billings","given":"J.","non-dropping-particle":"","parse-names":false,"suffix":""},{"dropping-particle":"","family":"Teicholz","given":"N.","non-dropping-particle":"","parse-names":false,"suffix":""}],"container-title":"Health Affairs","id":"ITEM-1","issue":"4","issued":{"date-parts":[["1990"]]},"page":"158-165","title":"Uninsured patients in District of Columbia hospitals","type":"article-journal","volume":"9"},"uris":["http://www.mendeley.com/documents/?uuid=718d6def-c2aa-4039-ae08-0232f047efc8"]}],"mendeley":{"formattedCitation":"(1)","plainTextFormattedCitation":"(1)","previouslyFormattedCitation":"(1)"},"properties":{"noteIndex":0},"schema":"https://github.com/citation-style-language/schema/raw/master/csl-citation.json"}</w:instrText>
+      </w:r>
+      <w:r>
+        <w:fldChar w:fldCharType="separate"/>
+      </w:r>
+      <w:r>
+        <w:rPr>
+          <w:noProof/>
+        </w:rPr>
+        <w:t>(1)</w:t>
+      </w:r>
+      <w:r>
+        <w:fldChar w:fldCharType="end"/>
+      </w:r>
+      <w:r>
         <w:t xml:space="preserve"> utilizaram o termo </w:t>
       </w:r>
       <w:r>
@@ -167,7 +185,31 @@
         <w:t xml:space="preserve"> </w:t>
       </w:r>
       <w:r>
-        <w:t xml:space="preserve">Em 1993, Billings et al introduziram o termo </w:t>
+        <w:t xml:space="preserve">Em 1993, Billings et al </w:t>
+      </w:r>
+      <w:r>
+        <w:fldChar w:fldCharType="begin" w:fldLock="1"/>
+      </w:r>
+      <w:r>
+        <w:instrText>ADDIN CSL_CITATION {"citationItems":[{"id":"ITEM-1","itemData":{"abstract":"This DataWatch examines the potential impact of socioeconomic differences on rates of hospitalization, based on patterns of hospital use in New York City in 1988. The research suggests that lack of timely and effective outpatient care may lead to higher hospitalization rates in low-income areas. For certain conditions identified as ambulatory care sensitive, hospitalization rates were higher in low-income areas than they were in higher-income areas where appropriate outpatient care was more readily available. Further study is needed to determine the relative impact of various economic, structural, and cultural factors that affect access to care.","author":[{"dropping-particle":"","family":"Billings","given":"John","non-dropping-particle":"","parse-names":false,"suffix":""},{"dropping-particle":"","family":"Zeitel","given":"Lisa","non-dropping-particle":"","parse-names":false,"suffix":""},{"dropping-particle":"","family":"Lukomnik","given":"Joanne","non-dropping-particle":"","parse-names":false,"suffix":""},{"dropping-particle":"","family":"Carey","given":"Timothy S","non-dropping-particle":"","parse-names":false,"suffix":""},{"dropping-particle":"","family":"Blank","given":"Arthur E","non-dropping-particle":"","parse-names":false,"suffix":""},{"dropping-particle":"","family":"Newman","given":"Laurie","non-dropping-particle":"","parse-names":false,"suffix":""}],"container-title":"Health Affairs","id":"ITEM-1","issued":{"date-parts":[["1993"]]},"title":"Impact Of Socioeconomic Status On Hospital Use In New York City by John Billings, Lisa Zeitel, Joanne Lukomnik, Timothy S. Carey, Arthur E. Blank, and Laurie Newman","type":"article-journal"},"uris":["http://www.mendeley.com/documents/?uuid=7782033f-7e39-4dbc-b2ad-3a2b95dcb75e"]}],"mendeley":{"formattedCitation":"(2)","plainTextFormattedCitation":"(2)"},"properties":{"noteIndex":0},"schema":"https://github.com/citation-style-language/schema/raw/master/csl-citation.json"}</w:instrText>
+      </w:r>
+      <w:r>
+        <w:fldChar w:fldCharType="separate"/>
+      </w:r>
+      <w:r>
+        <w:rPr>
+          <w:noProof/>
+        </w:rPr>
+        <w:t>(2)</w:t>
+      </w:r>
+      <w:r>
+        <w:fldChar w:fldCharType="end"/>
+      </w:r>
+      <w:r>
+        <w:t xml:space="preserve"> </w:t>
+      </w:r>
+      <w:r>
+        <w:t xml:space="preserve">introduziram o termo </w:t>
       </w:r>
       <w:proofErr w:type="spellStart"/>
       <w:r>
@@ -232,7 +274,21 @@
         <w:rPr>
           <w:color w:val="FF0000"/>
         </w:rPr>
-        <w:t>(p. ?)</w:t>
+        <w:t>(</w:t>
+      </w:r>
+      <w:proofErr w:type="gramStart"/>
+      <w:r>
+        <w:rPr>
+          <w:color w:val="FF0000"/>
+        </w:rPr>
+        <w:t>p. ?</w:t>
+      </w:r>
+      <w:proofErr w:type="gramEnd"/>
+      <w:r>
+        <w:rPr>
+          <w:color w:val="FF0000"/>
+        </w:rPr>
+        <w:t>)</w:t>
       </w:r>
       <w:r>
         <w:t>, e que, “para certas condições identificadas como sensíveis ao atendimento ambulatorial, as taxas de hospitalização foram mais altas em áreas de baixa renda em que em áreas de alta renda, onde o atendimento ambulatorial era mais prontamente disponível”</w:t>
@@ -320,8 +376,28 @@
         <w:rPr>
           <w:rFonts w:cstheme="minorHAnsi"/>
         </w:rPr>
-        <w:t>De acordo com Fausto e Matta (</w:t>
-      </w:r>
+        <w:t xml:space="preserve">De acordo com Fausto e </w:t>
+      </w:r>
+      <w:proofErr w:type="gramStart"/>
+      <w:r>
+        <w:rPr>
+          <w:rFonts w:cstheme="minorHAnsi"/>
+        </w:rPr>
+        <w:t xml:space="preserve">Matta </w:t>
+      </w:r>
+      <w:r>
+        <w:rPr>
+          <w:rFonts w:cstheme="minorHAnsi"/>
+        </w:rPr>
+        <w:t xml:space="preserve"> </w:t>
+      </w:r>
+      <w:r>
+        <w:rPr>
+          <w:rFonts w:cstheme="minorHAnsi"/>
+        </w:rPr>
+        <w:t>(</w:t>
+      </w:r>
+      <w:proofErr w:type="gramEnd"/>
       <w:r>
         <w:rPr>
           <w:rFonts w:cstheme="minorHAnsi"/>
@@ -3690,7 +3766,7 @@
                     </pic:cNvPicPr>
                   </pic:nvPicPr>
                   <pic:blipFill>
-                    <a:blip r:embed="rId4">
+                    <a:blip r:embed="rId5">
                       <a:extLst>
                         <a:ext uri="{28A0092B-C50C-407E-A947-70E740481C1C}">
                           <a14:useLocalDpi xmlns:a14="http://schemas.microsoft.com/office/drawing/2010/main" val="0"/>
@@ -7195,31 +7271,7 @@
         <w:rPr>
           <w:rFonts w:cstheme="minorHAnsi"/>
         </w:rPr>
-        <w:t xml:space="preserve"> </w:t>
-      </w:r>
-      <w:r>
-        <w:rPr>
-          <w:rFonts w:cstheme="minorHAnsi"/>
-        </w:rPr>
-        <w:t>1990;9(4):158-65. DOI:</w:t>
-      </w:r>
-      <w:r>
-        <w:rPr>
-          <w:rFonts w:cstheme="minorHAnsi"/>
-        </w:rPr>
-        <w:t xml:space="preserve"> </w:t>
-      </w:r>
-      <w:r>
-        <w:rPr>
-          <w:rFonts w:cstheme="minorHAnsi"/>
-        </w:rPr>
-        <w:t>10.1377/hlthaff.9.4.158</w:t>
-      </w:r>
-      <w:r>
-        <w:rPr>
-          <w:rFonts w:cstheme="minorHAnsi"/>
-        </w:rPr>
-        <w:t>.</w:t>
+        <w:t xml:space="preserve"> 1990;9(4):158-65. DOI: 10.1377/hlthaff.9.4.158.</w:t>
       </w:r>
     </w:p>
     <w:p>
@@ -7291,20 +7343,28 @@
         <w:rPr>
           <w:rFonts w:cstheme="minorHAnsi"/>
         </w:rPr>
+        <w:t xml:space="preserve"> AE, Newman L. </w:t>
+      </w:r>
+      <w:proofErr w:type="spellStart"/>
+      <w:r>
+        <w:rPr>
+          <w:rFonts w:cstheme="minorHAnsi"/>
+        </w:rPr>
+        <w:t>Impact</w:t>
+      </w:r>
+      <w:proofErr w:type="spellEnd"/>
+      <w:r>
+        <w:rPr>
+          <w:rFonts w:cstheme="minorHAnsi"/>
+        </w:rPr>
         <w:t xml:space="preserve"> </w:t>
       </w:r>
-      <w:r>
-        <w:rPr>
-          <w:rFonts w:cstheme="minorHAnsi"/>
-        </w:rPr>
-        <w:t xml:space="preserve">AE, Newman L. </w:t>
-      </w:r>
       <w:proofErr w:type="spellStart"/>
       <w:r>
         <w:rPr>
           <w:rFonts w:cstheme="minorHAnsi"/>
         </w:rPr>
-        <w:t>Impact</w:t>
+        <w:t>of</w:t>
       </w:r>
       <w:proofErr w:type="spellEnd"/>
       <w:r>
@@ -7318,54 +7378,28 @@
         <w:rPr>
           <w:rFonts w:cstheme="minorHAnsi"/>
         </w:rPr>
-        <w:t>of</w:t>
+        <w:t>socioeconomic</w:t>
       </w:r>
       <w:proofErr w:type="spellEnd"/>
       <w:r>
         <w:rPr>
           <w:rFonts w:cstheme="minorHAnsi"/>
         </w:rPr>
-        <w:t xml:space="preserve"> </w:t>
+        <w:t xml:space="preserve"> status </w:t>
       </w:r>
       <w:proofErr w:type="spellStart"/>
       <w:r>
         <w:rPr>
           <w:rFonts w:cstheme="minorHAnsi"/>
         </w:rPr>
-        <w:t>socioeconomic</w:t>
+        <w:t>on</w:t>
       </w:r>
       <w:proofErr w:type="spellEnd"/>
       <w:r>
         <w:rPr>
           <w:rFonts w:cstheme="minorHAnsi"/>
         </w:rPr>
-        <w:t xml:space="preserve"> status </w:t>
-      </w:r>
-      <w:proofErr w:type="spellStart"/>
-      <w:r>
-        <w:rPr>
-          <w:rFonts w:cstheme="minorHAnsi"/>
-        </w:rPr>
-        <w:t>on</w:t>
-      </w:r>
-      <w:proofErr w:type="spellEnd"/>
-      <w:r>
-        <w:rPr>
-          <w:rFonts w:cstheme="minorHAnsi"/>
-        </w:rPr>
-        <w:t xml:space="preserve"> </w:t>
-      </w:r>
-      <w:r>
-        <w:rPr>
-          <w:rFonts w:cstheme="minorHAnsi"/>
-        </w:rPr>
-        <w:t>hospital use in New York City.</w:t>
-      </w:r>
-      <w:r>
-        <w:rPr>
-          <w:rFonts w:cstheme="minorHAnsi"/>
-        </w:rPr>
-        <w:t xml:space="preserve"> </w:t>
+        <w:t xml:space="preserve"> hospital use in New York City. </w:t>
       </w:r>
       <w:r>
         <w:rPr>
@@ -7415,13 +7449,7 @@
         <w:rPr>
           <w:rFonts w:cstheme="minorHAnsi"/>
         </w:rPr>
-        <w:t xml:space="preserve"> </w:t>
-      </w:r>
-      <w:r>
-        <w:rPr>
-          <w:rFonts w:cstheme="minorHAnsi"/>
-        </w:rPr>
-        <w:t>1993;12(1):162-73. DOI: 10.1377/hlthaff.12.1.162</w:t>
+        <w:t xml:space="preserve"> 1993;12(1):162-73. DOI: 10.1377/hlthaff.12.1.162</w:t>
       </w:r>
       <w:r>
         <w:rPr>
@@ -7494,6 +7522,11 @@
       </w:pPr>
       <w:r>
         <w:t>Estratégia de Saúde da Família e internações por condições sensíveis à atenção primária: uma revisão sistemática</w:t>
+      </w:r>
+    </w:p>
+    <w:p>
+      <w:r>
+        <w:br w:type="page"/>
       </w:r>
     </w:p>
     <w:p>
@@ -7512,10 +7545,109 @@
         <w:adjustRightInd w:val="0"/>
         <w:spacing w:after="0" w:line="276" w:lineRule="auto"/>
         <w:jc w:val="both"/>
-        <w:rPr>
-          <w:rFonts w:cstheme="minorHAnsi"/>
-        </w:rPr>
       </w:pPr>
+      <w:r>
+        <w:t>REFERÊNCIAS AUTOMÁTICAS</w:t>
+      </w:r>
+    </w:p>
+    <w:p>
+      <w:pPr>
+        <w:widowControl w:val="0"/>
+        <w:autoSpaceDE w:val="0"/>
+        <w:autoSpaceDN w:val="0"/>
+        <w:adjustRightInd w:val="0"/>
+        <w:spacing w:after="0" w:line="240" w:lineRule="auto"/>
+        <w:ind w:left="640" w:hanging="640"/>
+        <w:rPr>
+          <w:rFonts w:ascii="Calibri" w:hAnsi="Calibri" w:cs="Calibri"/>
+          <w:noProof/>
+          <w:szCs w:val="24"/>
+        </w:rPr>
+      </w:pPr>
+      <w:r>
+        <w:rPr>
+          <w:rFonts w:cstheme="minorHAnsi"/>
+        </w:rPr>
+        <w:fldChar w:fldCharType="begin" w:fldLock="1"/>
+      </w:r>
+      <w:r>
+        <w:rPr>
+          <w:rFonts w:cstheme="minorHAnsi"/>
+        </w:rPr>
+        <w:instrText xml:space="preserve">ADDIN Mendeley Bibliography CSL_BIBLIOGRAPHY </w:instrText>
+      </w:r>
+      <w:r>
+        <w:rPr>
+          <w:rFonts w:cstheme="minorHAnsi"/>
+        </w:rPr>
+        <w:fldChar w:fldCharType="separate"/>
+      </w:r>
+      <w:r>
+        <w:rPr>
+          <w:rFonts w:ascii="Calibri" w:hAnsi="Calibri" w:cs="Calibri"/>
+          <w:noProof/>
+          <w:szCs w:val="24"/>
+        </w:rPr>
+        <w:t xml:space="preserve">1. </w:t>
+      </w:r>
+      <w:r>
+        <w:rPr>
+          <w:rFonts w:ascii="Calibri" w:hAnsi="Calibri" w:cs="Calibri"/>
+          <w:noProof/>
+          <w:szCs w:val="24"/>
+        </w:rPr>
+        <w:tab/>
+        <w:t xml:space="preserve">Billings J, Teicholz N. Uninsured patients in District of Columbia hospitals. Health Aff. 1990;9(4):158–65. </w:t>
+      </w:r>
+    </w:p>
+    <w:p>
+      <w:pPr>
+        <w:widowControl w:val="0"/>
+        <w:autoSpaceDE w:val="0"/>
+        <w:autoSpaceDN w:val="0"/>
+        <w:adjustRightInd w:val="0"/>
+        <w:spacing w:after="0" w:line="240" w:lineRule="auto"/>
+        <w:ind w:left="640" w:hanging="640"/>
+        <w:rPr>
+          <w:rFonts w:ascii="Calibri" w:hAnsi="Calibri" w:cs="Calibri"/>
+          <w:noProof/>
+        </w:rPr>
+      </w:pPr>
+      <w:r>
+        <w:rPr>
+          <w:rFonts w:ascii="Calibri" w:hAnsi="Calibri" w:cs="Calibri"/>
+          <w:noProof/>
+          <w:szCs w:val="24"/>
+        </w:rPr>
+        <w:t xml:space="preserve">2. </w:t>
+      </w:r>
+      <w:r>
+        <w:rPr>
+          <w:rFonts w:ascii="Calibri" w:hAnsi="Calibri" w:cs="Calibri"/>
+          <w:noProof/>
+          <w:szCs w:val="24"/>
+        </w:rPr>
+        <w:tab/>
+        <w:t xml:space="preserve">Billings J, Zeitel L, Lukomnik J, Carey TS, Blank AE, Newman L. Impact Of Socioeconomic Status On Hospital Use In New York City by John Billings, Lisa Zeitel, Joanne Lukomnik, Timothy S. Carey, Arthur E. Blank, and Laurie Newman. Health Aff. 1993; </w:t>
+      </w:r>
+    </w:p>
+    <w:p>
+      <w:pPr>
+        <w:autoSpaceDE w:val="0"/>
+        <w:autoSpaceDN w:val="0"/>
+        <w:adjustRightInd w:val="0"/>
+        <w:spacing w:after="0" w:line="276" w:lineRule="auto"/>
+        <w:jc w:val="both"/>
+        <w:rPr>
+          <w:rFonts w:cstheme="minorHAnsi"/>
+        </w:rPr>
+      </w:pPr>
+      <w:r>
+        <w:rPr>
+          <w:rFonts w:cstheme="minorHAnsi"/>
+        </w:rPr>
+        <w:fldChar w:fldCharType="end"/>
+      </w:r>
     </w:p>
     <w:sectPr>
       <w:pgSz w:w="11906" w:h="16838"/>
@@ -7528,7 +7660,7 @@
 </file>
 
 <file path=word/styles.xml><?xml version="1.0" encoding="utf-8"?>
-<w:styles xmlns:mc="http://schemas.openxmlformats.org/markup-compatibility/2006" xmlns:r="http://schemas.openxmlformats.org/officeDocument/2006/relationships" xmlns:w="http://schemas.openxmlformats.org/wordprocessingml/2006/main" xmlns:w14="http://schemas.microsoft.com/office/word/2010/wordml" xmlns:w15="http://schemas.microsoft.com/office/word/2012/wordml" xmlns:w16cex="http://schemas.microsoft.com/office/word/2018/wordml/cex" xmlns:w16cid="http://schemas.microsoft.com/office/word/2016/wordml/cid" xmlns:w16="http://schemas.microsoft.com/office/word/2018/wordml" xmlns:w16sdtdh="http://schemas.microsoft.com/office/word/2020/wordml/sdtdatahash" xmlns:w16se="http://schemas.microsoft.com/office/word/2015/wordml/symex" mc:Ignorable="w14 w15 w16se w16cid w16 w16cex w16sdtdh">
+<w:styles xmlns:mc="http://schemas.openxmlformats.org/markup-compatibility/2006" xmlns:r="http://schemas.openxmlformats.org/officeDocument/2006/relationships" xmlns:w="http://schemas.openxmlformats.org/wordprocessingml/2006/main" xmlns:w14="http://schemas.microsoft.com/office/word/2010/wordml" xmlns:w15="http://schemas.microsoft.com/office/word/2012/wordml" xmlns:w16cex="http://schemas.microsoft.com/office/word/2018/wordml/cex" xmlns:w16cid="http://schemas.microsoft.com/office/word/2016/wordml/cid" xmlns:w16="http://schemas.microsoft.com/office/word/2018/wordml" xmlns:w16se="http://schemas.microsoft.com/office/word/2015/wordml/symex" mc:Ignorable="w14 w15 w16se w16cid w16 w16cex">
   <w:docDefaults>
     <w:rPrDefault>
       <w:rPr>
@@ -8245,4 +8377,16 @@
     </a:ext>
   </a:extLst>
 </a:theme>
+</file>
+
+<file path=customXml/item1.xml><?xml version="1.0" encoding="utf-8"?>
+<b:Sources xmlns:b="http://schemas.openxmlformats.org/officeDocument/2006/bibliography" xmlns="http://schemas.openxmlformats.org/officeDocument/2006/bibliography" SelectedStyle="\APASixthEditionOfficeOnline.xsl" StyleName="APA" Version="6"/>
+</file>
+
+<file path=customXml/itemProps1.xml><?xml version="1.0" encoding="utf-8"?>
+<ds:datastoreItem xmlns:ds="http://schemas.openxmlformats.org/officeDocument/2006/customXml" ds:itemID="{6D79C726-C881-4667-83F2-CA0B3159B196}">
+  <ds:schemaRefs>
+    <ds:schemaRef ds:uri="http://schemas.openxmlformats.org/officeDocument/2006/bibliography"/>
+  </ds:schemaRefs>
+</ds:datastoreItem>
 </file>
</xml_diff>